<commit_message>
added a heading and our names to report. Also made a file with our team names
</commit_message>
<xml_diff>
--- a/documentation/report.docx
+++ b/documentation/report.docx
@@ -4,15 +4,106 @@
   <w:body>
     <w:p>
       <w:pPr>
+        <w:jc w:val="center"/>
         <w:rPr>
           <w:rFonts w:ascii="Garamond" w:hAnsi="Garamond" w:cs="Times New Roman"/>
           <w:b/>
-          <w:sz w:val="20"/>
-          <w:szCs w:val="20"/>
-        </w:rPr>
-      </w:pPr>
-      <w:bookmarkStart w:id="0" w:name="_GoBack"/>
-      <w:bookmarkEnd w:id="0"/>
+          <w:color w:val="000000"/>
+          <w:sz w:val="23"/>
+          <w:szCs w:val="23"/>
+        </w:rPr>
+      </w:pPr>
+      <w:r>
+        <w:rPr>
+          <w:rFonts w:ascii="Garamond" w:hAnsi="Garamond" w:cs="Times New Roman"/>
+          <w:b/>
+          <w:color w:val="000000"/>
+          <w:sz w:val="23"/>
+          <w:szCs w:val="23"/>
+        </w:rPr>
+        <w:t>Movie-Ratings Visualization Report</w:t>
+      </w:r>
+    </w:p>
+    <w:p>
+      <w:pPr>
+        <w:jc w:val="right"/>
+        <w:rPr>
+          <w:rFonts w:ascii="Garamond" w:hAnsi="Garamond" w:cs="Times New Roman"/>
+          <w:color w:val="000000"/>
+          <w:sz w:val="23"/>
+          <w:szCs w:val="23"/>
+        </w:rPr>
+      </w:pPr>
+      <w:r>
+        <w:rPr>
+          <w:rFonts w:ascii="Garamond" w:hAnsi="Garamond" w:cs="Times New Roman"/>
+          <w:color w:val="000000"/>
+          <w:sz w:val="23"/>
+          <w:szCs w:val="23"/>
+        </w:rPr>
+        <w:t>Jan Van Bruggen</w:t>
+      </w:r>
+    </w:p>
+    <w:p>
+      <w:pPr>
+        <w:jc w:val="right"/>
+        <w:rPr>
+          <w:rFonts w:ascii="Garamond" w:hAnsi="Garamond" w:cs="Times New Roman"/>
+          <w:color w:val="000000"/>
+          <w:sz w:val="23"/>
+          <w:szCs w:val="23"/>
+        </w:rPr>
+      </w:pPr>
+      <w:r>
+        <w:rPr>
+          <w:rFonts w:ascii="Garamond" w:hAnsi="Garamond" w:cs="Times New Roman"/>
+          <w:color w:val="000000"/>
+          <w:sz w:val="23"/>
+          <w:szCs w:val="23"/>
+        </w:rPr>
+        <w:t>Yamei Ou</w:t>
+      </w:r>
+    </w:p>
+    <w:p>
+      <w:pPr>
+        <w:jc w:val="right"/>
+        <w:rPr>
+          <w:rFonts w:ascii="Garamond" w:hAnsi="Garamond" w:cs="Times New Roman"/>
+          <w:color w:val="000000"/>
+          <w:sz w:val="23"/>
+          <w:szCs w:val="23"/>
+        </w:rPr>
+      </w:pPr>
+      <w:r>
+        <w:rPr>
+          <w:rFonts w:ascii="Garamond" w:hAnsi="Garamond" w:cs="Times New Roman"/>
+          <w:color w:val="000000"/>
+          <w:sz w:val="23"/>
+          <w:szCs w:val="23"/>
+        </w:rPr>
+        <w:t>Obinna Eruchalu</w:t>
+      </w:r>
+    </w:p>
+    <w:p>
+      <w:pPr>
+        <w:rPr>
+          <w:rFonts w:ascii="Garamond" w:hAnsi="Garamond" w:cs="Times New Roman"/>
+          <w:b/>
+          <w:color w:val="000000"/>
+          <w:sz w:val="23"/>
+          <w:szCs w:val="23"/>
+        </w:rPr>
+      </w:pPr>
+    </w:p>
+    <w:p>
+      <w:pPr>
+        <w:rPr>
+          <w:rFonts w:ascii="Garamond" w:hAnsi="Garamond" w:cs="Times New Roman"/>
+          <w:b/>
+          <w:sz w:val="20"/>
+          <w:szCs w:val="20"/>
+        </w:rPr>
+      </w:pPr>
       <w:r>
         <w:rPr>
           <w:rFonts w:ascii="Garamond" w:hAnsi="Garamond" w:cs="Times New Roman"/>
@@ -645,6 +736,7 @@
     <w:p>
       <w:pPr>
         <w:ind w:left="-1440" w:right="-720"/>
+        <w:jc w:val="center"/>
         <w:rPr>
           <w:rFonts w:ascii="Garamond" w:hAnsi="Garamond" w:cs="Times New Roman"/>
           <w:sz w:val="20"/>
@@ -757,68 +849,29 @@
         </w:rPr>
         <w:t xml:space="preserve">) latent factor. You can see that 4 out of the 6 points that are the Amityville sequel fall within a radius of less than 0.1 for a cluster consisting of just these 4 points. When taking all 6 points into consideration, a cluster radius of less than 0.4 arises. This is representative of very strong similarity between 4 of the movies and fair amount of similarity between the other 2. The reduction in similarity could be attributed to over approximation in the final v-matrix, or due to qualitative properties of the movie that changed across the sequel such as a change in cast members, or a deviation from the usual theme of the sequel. </w:t>
       </w:r>
-    </w:p>
-    <w:p>
-      <w:pPr>
+      <w:r>
         <w:rPr>
           <w:rFonts w:ascii="Garamond" w:hAnsi="Garamond" w:cs="Arial"/>
           <w:color w:val="000000"/>
           <w:sz w:val="23"/>
           <w:szCs w:val="23"/>
         </w:rPr>
-      </w:pPr>
-    </w:p>
-    <w:p>
-      <w:pPr>
+        <w:t xml:space="preserve"> </w:t>
+      </w:r>
+      <w:r>
         <w:rPr>
           <w:rFonts w:ascii="Garamond" w:hAnsi="Garamond" w:cs="Arial"/>
           <w:color w:val="000000"/>
           <w:sz w:val="23"/>
           <w:szCs w:val="23"/>
         </w:rPr>
-      </w:pPr>
-    </w:p>
-    <w:p>
-      <w:pPr>
-        <w:rPr>
-          <w:rFonts w:ascii="Garamond" w:hAnsi="Garamond" w:cs="Arial"/>
-          <w:color w:val="000000"/>
-          <w:sz w:val="23"/>
-          <w:szCs w:val="23"/>
-        </w:rPr>
-      </w:pPr>
-    </w:p>
-    <w:p>
-      <w:pPr>
-        <w:rPr>
-          <w:rFonts w:ascii="Garamond" w:hAnsi="Garamond" w:cs="Arial"/>
-          <w:color w:val="000000"/>
-          <w:sz w:val="23"/>
-          <w:szCs w:val="23"/>
-        </w:rPr>
-      </w:pPr>
-    </w:p>
-    <w:p>
-      <w:pPr>
-        <w:rPr>
-          <w:rFonts w:ascii="Garamond" w:hAnsi="Garamond" w:cs="Times New Roman"/>
-          <w:sz w:val="20"/>
-          <w:szCs w:val="20"/>
-        </w:rPr>
-      </w:pPr>
-      <w:r>
-        <w:rPr>
-          <w:rFonts w:ascii="Garamond" w:hAnsi="Garamond" w:cs="Arial"/>
-          <w:color w:val="000000"/>
-          <w:sz w:val="23"/>
-          <w:szCs w:val="23"/>
-        </w:rPr>
         <w:t>The same applies to the Star Wars sequel:</w:t>
       </w:r>
     </w:p>
     <w:p>
       <w:pPr>
         <w:ind w:left="-1440" w:right="-720"/>
+        <w:jc w:val="center"/>
         <w:rPr>
           <w:rFonts w:ascii="Garamond" w:hAnsi="Garamond" w:cs="Times New Roman"/>
           <w:sz w:val="20"/>
@@ -993,8 +1046,8 @@
           <w:szCs w:val="23"/>
         </w:rPr>
         <w:drawing>
-          <wp:inline distT="0" distB="0" distL="0" distR="0" wp14:anchorId="625BAE0B" wp14:editId="7230BFF3">
-            <wp:extent cx="7524115" cy="3429000"/>
+          <wp:inline distT="0" distB="0" distL="0" distR="0" wp14:anchorId="625BAE0B" wp14:editId="7E348639">
+            <wp:extent cx="7524115" cy="3200400"/>
             <wp:effectExtent l="0" t="0" r="0" b="0"/>
             <wp:docPr id="7" name="Picture 7" descr=".png"/>
             <wp:cNvGraphicFramePr>
@@ -1025,7 +1078,7 @@
                   <pic:spPr bwMode="auto">
                     <a:xfrm>
                       <a:off x="0" y="0"/>
-                      <a:ext cx="7530148" cy="3431749"/>
+                      <a:ext cx="7530148" cy="3202966"/>
                     </a:xfrm>
                     <a:prstGeom prst="rect">
                       <a:avLst/>
@@ -1156,6 +1209,7 @@
     <w:p>
       <w:pPr>
         <w:ind w:left="-1440"/>
+        <w:jc w:val="center"/>
         <w:rPr>
           <w:rFonts w:ascii="Garamond" w:hAnsi="Garamond" w:cs="Times New Roman"/>
           <w:sz w:val="20"/>
@@ -1281,6 +1335,68 @@
           <w:szCs w:val="23"/>
         </w:rPr>
       </w:pPr>
+    </w:p>
+    <w:p>
+      <w:pPr>
+        <w:spacing w:after="240"/>
+        <w:rPr>
+          <w:rFonts w:ascii="Garamond" w:eastAsia="Times New Roman" w:hAnsi="Garamond" w:cs="Times New Roman"/>
+          <w:sz w:val="23"/>
+          <w:szCs w:val="23"/>
+        </w:rPr>
+      </w:pPr>
+    </w:p>
+    <w:p>
+      <w:pPr>
+        <w:spacing w:after="240"/>
+        <w:rPr>
+          <w:rFonts w:ascii="Garamond" w:eastAsia="Times New Roman" w:hAnsi="Garamond" w:cs="Times New Roman"/>
+          <w:sz w:val="23"/>
+          <w:szCs w:val="23"/>
+        </w:rPr>
+      </w:pPr>
+    </w:p>
+    <w:p>
+      <w:pPr>
+        <w:spacing w:after="240"/>
+        <w:rPr>
+          <w:rFonts w:ascii="Garamond" w:eastAsia="Times New Roman" w:hAnsi="Garamond" w:cs="Times New Roman"/>
+          <w:sz w:val="23"/>
+          <w:szCs w:val="23"/>
+        </w:rPr>
+      </w:pPr>
+    </w:p>
+    <w:p>
+      <w:pPr>
+        <w:spacing w:after="240"/>
+        <w:rPr>
+          <w:rFonts w:ascii="Garamond" w:eastAsia="Times New Roman" w:hAnsi="Garamond" w:cs="Times New Roman"/>
+          <w:sz w:val="23"/>
+          <w:szCs w:val="23"/>
+        </w:rPr>
+      </w:pPr>
+    </w:p>
+    <w:p>
+      <w:pPr>
+        <w:spacing w:after="240"/>
+        <w:rPr>
+          <w:rFonts w:ascii="Garamond" w:eastAsia="Times New Roman" w:hAnsi="Garamond" w:cs="Times New Roman"/>
+          <w:sz w:val="23"/>
+          <w:szCs w:val="23"/>
+        </w:rPr>
+      </w:pPr>
+    </w:p>
+    <w:p>
+      <w:pPr>
+        <w:spacing w:after="240"/>
+        <w:rPr>
+          <w:rFonts w:ascii="Garamond" w:eastAsia="Times New Roman" w:hAnsi="Garamond" w:cs="Times New Roman"/>
+          <w:sz w:val="23"/>
+          <w:szCs w:val="23"/>
+        </w:rPr>
+      </w:pPr>
+      <w:bookmarkStart w:id="0" w:name="_GoBack"/>
+      <w:bookmarkEnd w:id="0"/>
       <w:r>
         <w:rPr>
           <w:rFonts w:ascii="Garamond" w:eastAsia="Times New Roman" w:hAnsi="Garamond" w:cs="Times New Roman"/>
@@ -1309,6 +1425,7 @@
     <w:p>
       <w:pPr>
         <w:ind w:left="-1440"/>
+        <w:jc w:val="center"/>
         <w:rPr>
           <w:rFonts w:ascii="Garamond" w:hAnsi="Garamond" w:cs="Times New Roman"/>
           <w:sz w:val="20"/>
@@ -1385,6 +1502,7 @@
     <w:p>
       <w:pPr>
         <w:ind w:left="-1440" w:right="-720"/>
+        <w:jc w:val="center"/>
         <w:rPr>
           <w:rFonts w:ascii="Garamond" w:hAnsi="Garamond" w:cs="Times New Roman"/>
           <w:sz w:val="20"/>

</xml_diff>